<commit_message>
Update Czech_Republic_Chamber of Deputies(Lower).docx
</commit_message>
<xml_diff>
--- a/Czech_Republic_Chamber of Deputies(Lower).docx
+++ b/Czech_Republic_Chamber of Deputies(Lower).docx
@@ -994,23 +994,13 @@
           <w:u w:val="single"/>
         </w:rPr>
       </w:pPr>
-      <w:proofErr w:type="gramStart"/>
       <w:r>
         <w:rPr>
           <w:rFonts w:ascii="Cambria" w:hAnsi="Cambria"/>
           <w:i/>
           <w:u w:val="single"/>
         </w:rPr>
-        <w:t>B.RECORD</w:t>
-      </w:r>
-      <w:proofErr w:type="gramEnd"/>
-      <w:r>
-        <w:rPr>
-          <w:rFonts w:ascii="Cambria" w:hAnsi="Cambria"/>
-          <w:i/>
-          <w:u w:val="single"/>
-        </w:rPr>
-        <w:t xml:space="preserve"> OF LEGISLATIVE VOTING</w:t>
+        <w:t>B.RECORD OF LEGISLATIVE VOTING</w:t>
       </w:r>
     </w:p>
     <w:p>
@@ -2385,19 +2375,7 @@
           <w:rPr>
             <w:rStyle w:val="Hyperlink"/>
           </w:rPr>
-          <w:t>http://www.psp.cz/eknih/</w:t>
-        </w:r>
-        <w:r>
-          <w:rPr>
-            <w:rStyle w:val="Hyperlink"/>
-          </w:rPr>
-          <w:t>i</w:t>
-        </w:r>
-        <w:r>
-          <w:rPr>
-            <w:rStyle w:val="Hyperlink"/>
-          </w:rPr>
-          <w:t>ndex.htm</w:t>
+          <w:t>http://www.psp.cz/eknih/index.htm</w:t>
         </w:r>
       </w:hyperlink>
     </w:p>
@@ -3683,7 +3661,6 @@
         <w:rPr>
           <w:rFonts w:ascii="Cambria" w:hAnsi="Cambria"/>
           <w:i/>
-          <w:highlight w:val="yellow"/>
           <w:u w:val="single"/>
         </w:rPr>
         <w:t>F. DISCUSSION BEFORE THE VOTE</w:t>
@@ -3748,13 +3725,7 @@
         <w:rPr>
           <w:rFonts w:ascii="Cambria" w:hAnsi="Cambria"/>
         </w:rPr>
-        <w:t xml:space="preserve">All the speeches, debates, and dialogues taken before or after voting are recorded in the </w:t>
-      </w:r>
-      <w:r>
-        <w:rPr>
-          <w:rFonts w:ascii="Cambria" w:hAnsi="Cambria"/>
-        </w:rPr>
-        <w:t>Stenographic Reports (</w:t>
+        <w:t>All the speeches, debates, and dialogues taken before or after voting are recorded in the Stenographic Reports (</w:t>
       </w:r>
       <w:proofErr w:type="spellStart"/>
       <w:r>
@@ -3782,13 +3753,7 @@
         <w:rPr>
           <w:rFonts w:ascii="Cambria" w:hAnsi="Cambria"/>
         </w:rPr>
-        <w:t>)</w:t>
-      </w:r>
-      <w:r>
-        <w:rPr>
-          <w:rFonts w:ascii="Cambria" w:hAnsi="Cambria"/>
-        </w:rPr>
-        <w:t>, for which you can find in the link below. The names of interlocuter are also included.</w:t>
+        <w:t>), for which you can find in the link below. The names of interlocuter are also included.</w:t>
       </w:r>
     </w:p>
     <w:p>
@@ -4547,17 +4512,9 @@
         <w:rPr>
           <w:rFonts w:ascii="Cambria" w:hAnsi="Cambria"/>
         </w:rPr>
-        <w:t>* ‘Other term</w:t>
-      </w:r>
-      <w:proofErr w:type="gramStart"/>
-      <w:r>
-        <w:rPr>
-          <w:rFonts w:ascii="Cambria" w:hAnsi="Cambria"/>
-        </w:rPr>
-        <w:t>’  (</w:t>
+        <w:t>* ‘Other term’  (</w:t>
       </w:r>
       <w:proofErr w:type="spellStart"/>
-      <w:proofErr w:type="gramEnd"/>
       <w:r>
         <w:rPr>
           <w:rFonts w:ascii="Cambria" w:hAnsi="Cambria"/>
@@ -4739,17 +4696,9 @@
         <w:rPr>
           <w:rFonts w:ascii="Cambria" w:hAnsi="Cambria"/>
         </w:rPr>
-        <w:t>* ‘Other term</w:t>
-      </w:r>
-      <w:proofErr w:type="gramStart"/>
-      <w:r>
-        <w:rPr>
-          <w:rFonts w:ascii="Cambria" w:hAnsi="Cambria"/>
-        </w:rPr>
-        <w:t>’  (</w:t>
+        <w:t>* ‘Other term’  (</w:t>
       </w:r>
       <w:proofErr w:type="spellStart"/>
-      <w:proofErr w:type="gramEnd"/>
       <w:r>
         <w:rPr>
           <w:rFonts w:ascii="Cambria" w:hAnsi="Cambria"/>
@@ -4903,81 +4852,65 @@
           <w:rFonts w:ascii="Cambria" w:hAnsi="Cambria"/>
         </w:rPr>
         <w:lastRenderedPageBreak/>
-        <w:t>(* In the vote webpage, you can select on the number of meeting or the date of the meeting. After selecting the appropriate time frame, a table with all voting information will pop up. If you want to check the vote of each individual legislator, you need to click ‘HL’ (</w:t>
-      </w:r>
-      <w:r>
-        <w:rPr>
-          <w:rFonts w:ascii="Cambria" w:hAnsi="Cambria"/>
-        </w:rPr>
-        <w:t>Č. hl.</w:t>
-      </w:r>
-      <w:r>
-        <w:rPr>
-          <w:rFonts w:ascii="Cambria" w:hAnsi="Cambria"/>
-        </w:rPr>
-        <w:t>) column)</w:t>
-      </w:r>
-    </w:p>
-    <w:p>
-      <w:pPr>
-        <w:ind w:left="720"/>
-        <w:rPr>
-          <w:rFonts w:ascii="Cambria" w:hAnsi="Cambria"/>
-        </w:rPr>
-      </w:pPr>
-    </w:p>
-    <w:p>
-      <w:pPr>
-        <w:ind w:left="720"/>
-        <w:rPr>
-          <w:rFonts w:ascii="Cambria" w:hAnsi="Cambria"/>
-          <w:b/>
-        </w:rPr>
-      </w:pPr>
-      <w:r>
-        <w:rPr>
-          <w:rFonts w:ascii="Cambria" w:hAnsi="Cambria"/>
-          <w:b/>
-        </w:rPr>
-        <w:t xml:space="preserve">d. In the available on-line documents, can you determine the method (electronic, calling of names, </w:t>
-      </w:r>
-      <w:proofErr w:type="gramStart"/>
-      <w:r>
-        <w:rPr>
-          <w:rFonts w:ascii="Cambria" w:hAnsi="Cambria"/>
-          <w:b/>
-        </w:rPr>
-        <w:t>etc..</w:t>
-      </w:r>
-      <w:proofErr w:type="gramEnd"/>
-      <w:r>
-        <w:rPr>
-          <w:rFonts w:ascii="Cambria" w:hAnsi="Cambria"/>
-          <w:b/>
-        </w:rPr>
-        <w:t>)  of the vote?  If so, where can this be found?</w:t>
-      </w:r>
-    </w:p>
-    <w:p>
-      <w:pPr>
-        <w:ind w:left="720"/>
-        <w:rPr>
-          <w:rFonts w:ascii="Cambria" w:hAnsi="Cambria"/>
-        </w:rPr>
-      </w:pPr>
-    </w:p>
-    <w:p>
-      <w:pPr>
-        <w:ind w:left="720"/>
-        <w:rPr>
-          <w:rFonts w:ascii="Cambria" w:hAnsi="Cambria"/>
-        </w:rPr>
-      </w:pPr>
-      <w:r>
-        <w:rPr>
-          <w:rFonts w:ascii="Cambria" w:hAnsi="Cambria"/>
-        </w:rPr>
-        <w:t xml:space="preserve">The standing rules of the Senate states that electronic voting, calling of names, roll-call vote by ballot, and secret voting are all valid method. </w:t>
+        <w:t>(* In the vote webpage, you can select on the number of meeting or the date of the meeting. After selecting the appropriate time frame, a table with all voting information will pop up. If you want to check the vote of each individual legislator, you need to click ‘HL’ (Č. hl.) column)</w:t>
+      </w:r>
+    </w:p>
+    <w:p>
+      <w:pPr>
+        <w:ind w:left="720"/>
+        <w:rPr>
+          <w:rFonts w:ascii="Cambria" w:hAnsi="Cambria"/>
+        </w:rPr>
+      </w:pPr>
+    </w:p>
+    <w:p>
+      <w:pPr>
+        <w:ind w:left="720"/>
+        <w:rPr>
+          <w:rFonts w:ascii="Cambria" w:hAnsi="Cambria"/>
+          <w:b/>
+        </w:rPr>
+      </w:pPr>
+      <w:r>
+        <w:rPr>
+          <w:rFonts w:ascii="Cambria" w:hAnsi="Cambria"/>
+          <w:b/>
+        </w:rPr>
+        <w:t>d. In the available on-line documents, can you determine the method (electronic, calling of names, etc..)  of the vote?  If so, where can this be found?</w:t>
+      </w:r>
+    </w:p>
+    <w:p>
+      <w:pPr>
+        <w:ind w:left="720"/>
+        <w:rPr>
+          <w:rFonts w:ascii="Cambria" w:hAnsi="Cambria"/>
+        </w:rPr>
+      </w:pPr>
+    </w:p>
+    <w:p>
+      <w:pPr>
+        <w:ind w:left="720"/>
+        <w:rPr>
+          <w:rFonts w:ascii="Cambria" w:hAnsi="Cambria"/>
+        </w:rPr>
+      </w:pPr>
+      <w:r>
+        <w:rPr>
+          <w:rFonts w:ascii="Cambria" w:hAnsi="Cambria"/>
+        </w:rPr>
+        <w:t>The standing rules of the Senate states that electronic voting, calling of names, roll-call vote by ballot, and secret voting are all valid method</w:t>
+      </w:r>
+      <w:r>
+        <w:rPr>
+          <w:rFonts w:ascii="Cambria" w:hAnsi="Cambria"/>
+        </w:rPr>
+        <w:t>s</w:t>
+      </w:r>
+      <w:r>
+        <w:rPr>
+          <w:rFonts w:ascii="Cambria" w:hAnsi="Cambria"/>
+        </w:rPr>
+        <w:t xml:space="preserve">. </w:t>
       </w:r>
       <w:r>
         <w:rPr>
@@ -4989,7 +4922,31 @@
         <w:rPr>
           <w:rFonts w:ascii="Cambria" w:hAnsi="Cambria"/>
         </w:rPr>
-        <w:t xml:space="preserve">ost voting results on the website have the individual legislator voting record. We may assume that most voting </w:t>
+        <w:t>ost voting results have the individual legislator voting record</w:t>
+      </w:r>
+      <w:r>
+        <w:rPr>
+          <w:rFonts w:ascii="Cambria" w:hAnsi="Cambria"/>
+        </w:rPr>
+        <w:t>s</w:t>
+      </w:r>
+      <w:r>
+        <w:rPr>
+          <w:rFonts w:ascii="Cambria" w:hAnsi="Cambria"/>
+        </w:rPr>
+        <w:t xml:space="preserve">. </w:t>
+      </w:r>
+      <w:r>
+        <w:rPr>
+          <w:rFonts w:ascii="Cambria" w:hAnsi="Cambria"/>
+        </w:rPr>
+        <w:t>So, w</w:t>
+      </w:r>
+      <w:r>
+        <w:rPr>
+          <w:rFonts w:ascii="Cambria" w:hAnsi="Cambria"/>
+        </w:rPr>
+        <w:t xml:space="preserve">e may assume that most voting </w:t>
       </w:r>
       <w:r>
         <w:rPr>
@@ -5001,7 +4958,19 @@
         <w:rPr>
           <w:rFonts w:ascii="Cambria" w:hAnsi="Cambria"/>
         </w:rPr>
-        <w:t xml:space="preserve"> taken by roll-call. </w:t>
+        <w:t xml:space="preserve"> taken </w:t>
+      </w:r>
+      <w:r>
+        <w:rPr>
+          <w:rFonts w:ascii="Cambria" w:hAnsi="Cambria"/>
+        </w:rPr>
+        <w:t xml:space="preserve">in the form of </w:t>
+      </w:r>
+      <w:r>
+        <w:rPr>
+          <w:rFonts w:ascii="Cambria" w:hAnsi="Cambria"/>
+        </w:rPr>
+        <w:t xml:space="preserve">roll-call. </w:t>
       </w:r>
     </w:p>
     <w:p>
@@ -5085,21 +5054,12 @@
         </w:rPr>
         <w:t xml:space="preserve">mine the breakdown of the vote </w:t>
       </w:r>
-      <w:proofErr w:type="gramStart"/>
-      <w:r>
-        <w:rPr>
-          <w:rFonts w:ascii="Cambria" w:hAnsi="Cambria"/>
-          <w:b/>
-        </w:rPr>
-        <w:t>outcome  (</w:t>
-      </w:r>
-      <w:proofErr w:type="gramEnd"/>
-      <w:r>
-        <w:rPr>
-          <w:rFonts w:ascii="Cambria" w:hAnsi="Cambria"/>
-          <w:b/>
-        </w:rPr>
-        <w:t xml:space="preserve">e.g., yes/no/abstain) in the aggregate? At the level of individual legislator? If so, where can this be found?  </w:t>
+      <w:r>
+        <w:rPr>
+          <w:rFonts w:ascii="Cambria" w:hAnsi="Cambria"/>
+          <w:b/>
+        </w:rPr>
+        <w:t xml:space="preserve">outcome  (e.g., yes/no/abstain) in the aggregate? At the level of individual legislator? If so, where can this be found?  </w:t>
       </w:r>
     </w:p>
     <w:p>
@@ -5188,23 +5148,7 @@
           <w:rFonts w:ascii="Cambria" w:hAnsi="Cambria"/>
           <w:b/>
         </w:rPr>
-        <w:t>f. In the available on-line documents, can you determine whether there were any arguments documented during the vote (</w:t>
-      </w:r>
-      <w:proofErr w:type="gramStart"/>
-      <w:r>
-        <w:rPr>
-          <w:rFonts w:ascii="Cambria" w:hAnsi="Cambria"/>
-          <w:b/>
-        </w:rPr>
-        <w:t>e.g. ,</w:t>
-      </w:r>
-      <w:proofErr w:type="gramEnd"/>
-      <w:r>
-        <w:rPr>
-          <w:rFonts w:ascii="Cambria" w:hAnsi="Cambria"/>
-          <w:b/>
-        </w:rPr>
-        <w:t xml:space="preserve"> a protest over procedure)?  If so, where can this be found?</w:t>
+        <w:t>f. In the available on-line documents, can you determine whether there were any arguments documented during the vote (e.g. , a protest over procedure)?  If so, where can this be found?</w:t>
       </w:r>
     </w:p>
     <w:p>
@@ -5262,555 +5206,7 @@
         </w:rPr>
         <w:tab/>
       </w:r>
-      <w:bookmarkStart w:id="0" w:name="_GoBack"/>
-      <w:bookmarkEnd w:id="0"/>
-      <w:r>
-        <w:fldChar w:fldCharType="begin"/>
-      </w:r>
-      <w:r>
-        <w:instrText xml:space="preserve"> HYPERLINK "http://public.psp.cz/eknih/2017ps/tesnopis/index.htm" </w:instrText>
-      </w:r>
-      <w:r>
-        <w:fldChar w:fldCharType="separate"/>
-      </w:r>
-      <w:r>
-        <w:rPr>
-          <w:rStyle w:val="Hyperlink"/>
-        </w:rPr>
-        <w:t>http://public.psp.cz/eknih/2017ps/tesnopis/index.htm</w:t>
-      </w:r>
-      <w:r>
-        <w:fldChar w:fldCharType="end"/>
-      </w:r>
-    </w:p>
-    <w:p/>
-    <w:p>
-      <w:pPr>
-        <w:rPr>
-          <w:rFonts w:ascii="Cambria" w:hAnsi="Cambria"/>
-        </w:rPr>
-      </w:pPr>
-      <w:r>
-        <w:rPr>
-          <w:rFonts w:ascii="Cambria" w:hAnsi="Cambria"/>
-        </w:rPr>
-        <w:tab/>
-      </w:r>
-    </w:p>
-    <w:p>
-      <w:pPr>
-        <w:rPr>
-          <w:rFonts w:ascii="Cambria" w:hAnsi="Cambria"/>
-        </w:rPr>
-      </w:pPr>
-      <w:r>
-        <w:rPr>
-          <w:rFonts w:ascii="Cambria" w:hAnsi="Cambria"/>
-        </w:rPr>
-        <w:t>2. Indication votes:</w:t>
-      </w:r>
-    </w:p>
-    <w:p>
-      <w:pPr>
-        <w:ind w:left="720"/>
-        <w:rPr>
-          <w:rFonts w:ascii="Cambria" w:hAnsi="Cambria"/>
-          <w:b/>
-        </w:rPr>
-      </w:pPr>
-      <w:r>
-        <w:rPr>
-          <w:rFonts w:ascii="Cambria" w:hAnsi="Cambria"/>
-          <w:b/>
-        </w:rPr>
-        <w:t>a. In the available on-line documents, can you determine the subject of the vote?  If so, where can this be found?</w:t>
-      </w:r>
-    </w:p>
-    <w:p>
-      <w:pPr>
-        <w:ind w:left="720"/>
-        <w:rPr>
-          <w:rFonts w:ascii="Cambria" w:hAnsi="Cambria"/>
-        </w:rPr>
-      </w:pPr>
-    </w:p>
-    <w:p>
-      <w:pPr>
-        <w:ind w:left="720"/>
-        <w:rPr>
-          <w:rFonts w:ascii="Cambria" w:hAnsi="Cambria"/>
-        </w:rPr>
-      </w:pPr>
-      <w:r>
-        <w:rPr>
-          <w:rFonts w:ascii="Cambria" w:hAnsi="Cambria"/>
-        </w:rPr>
-        <w:t>The</w:t>
-      </w:r>
-      <w:r>
-        <w:rPr>
-          <w:rFonts w:ascii="Cambria" w:hAnsi="Cambria"/>
-        </w:rPr>
-        <w:t xml:space="preserve"> procedural types and subjects of the vote are recorded ahead of the voting results in the Plenary Minutes. </w:t>
-      </w:r>
-    </w:p>
-    <w:p>
-      <w:pPr>
-        <w:ind w:left="720"/>
-        <w:rPr>
-          <w:rFonts w:ascii="Cambria" w:hAnsi="Cambria"/>
-          <w:b/>
-        </w:rPr>
-      </w:pPr>
-    </w:p>
-    <w:p>
-      <w:pPr>
-        <w:ind w:left="720"/>
-      </w:pPr>
       <w:hyperlink r:id="rId25" w:history="1">
-        <w:r>
-          <w:rPr>
-            <w:rStyle w:val="Hyperlink"/>
-          </w:rPr>
-          <w:t>https://www.senat.cz/xqw/xervlet/pssenat/hlas?ke_dni=19.09.2019&amp;O=12</w:t>
-        </w:r>
-      </w:hyperlink>
-    </w:p>
-    <w:p>
-      <w:pPr>
-        <w:ind w:left="720"/>
-        <w:rPr>
-          <w:rFonts w:ascii="Cambria" w:hAnsi="Cambria"/>
-        </w:rPr>
-      </w:pPr>
-    </w:p>
-    <w:p>
-      <w:pPr>
-        <w:ind w:left="720"/>
-        <w:rPr>
-          <w:rFonts w:ascii="Cambria" w:hAnsi="Cambria"/>
-          <w:b/>
-        </w:rPr>
-      </w:pPr>
-      <w:r>
-        <w:rPr>
-          <w:rFonts w:ascii="Cambria" w:hAnsi="Cambria"/>
-          <w:b/>
-        </w:rPr>
-        <w:t>b. In the available on-line documents, can you determine the procedural type (motion/agenda/article of a bill/amendment/</w:t>
-      </w:r>
-      <w:proofErr w:type="spellStart"/>
-      <w:r>
-        <w:rPr>
-          <w:rFonts w:ascii="Cambria" w:hAnsi="Cambria"/>
-          <w:b/>
-        </w:rPr>
-        <w:t>etc</w:t>
-      </w:r>
-      <w:proofErr w:type="spellEnd"/>
-      <w:r>
-        <w:rPr>
-          <w:rFonts w:ascii="Cambria" w:hAnsi="Cambria"/>
-          <w:b/>
-        </w:rPr>
-        <w:t>…) of the vote?  If so, where can this be found?</w:t>
-      </w:r>
-    </w:p>
-    <w:p>
-      <w:pPr>
-        <w:ind w:left="720"/>
-        <w:rPr>
-          <w:rFonts w:ascii="Cambria" w:hAnsi="Cambria"/>
-          <w:b/>
-        </w:rPr>
-      </w:pPr>
-    </w:p>
-    <w:p>
-      <w:pPr>
-        <w:ind w:left="720"/>
-        <w:rPr>
-          <w:rFonts w:ascii="Cambria" w:hAnsi="Cambria"/>
-        </w:rPr>
-      </w:pPr>
-      <w:r>
-        <w:rPr>
-          <w:rFonts w:ascii="Cambria" w:hAnsi="Cambria"/>
-        </w:rPr>
-        <w:t>The</w:t>
-      </w:r>
-      <w:r>
-        <w:rPr>
-          <w:rFonts w:ascii="Cambria" w:hAnsi="Cambria"/>
-        </w:rPr>
-        <w:t xml:space="preserve"> procedural types and subjects of the vote are recorded along with the voting results in the Plenary Minutes. </w:t>
-      </w:r>
-    </w:p>
-    <w:p>
-      <w:pPr>
-        <w:ind w:left="720"/>
-        <w:rPr>
-          <w:rFonts w:ascii="Cambria" w:hAnsi="Cambria"/>
-          <w:b/>
-        </w:rPr>
-      </w:pPr>
-    </w:p>
-    <w:p>
-      <w:pPr>
-        <w:ind w:left="720"/>
-      </w:pPr>
-      <w:hyperlink r:id="rId26" w:history="1">
-        <w:r>
-          <w:rPr>
-            <w:rStyle w:val="Hyperlink"/>
-          </w:rPr>
-          <w:t>https://www.senat.cz/xqw/xervlet/pssenat/hlas?ke_dni=19.09.2019&amp;O=12</w:t>
-        </w:r>
-      </w:hyperlink>
-    </w:p>
-    <w:p>
-      <w:pPr>
-        <w:ind w:left="720"/>
-        <w:rPr>
-          <w:rFonts w:ascii="Cambria" w:hAnsi="Cambria"/>
-        </w:rPr>
-      </w:pPr>
-    </w:p>
-    <w:p>
-      <w:pPr>
-        <w:ind w:left="720"/>
-        <w:rPr>
-          <w:rFonts w:ascii="Cambria" w:hAnsi="Cambria"/>
-          <w:b/>
-        </w:rPr>
-      </w:pPr>
-      <w:r>
-        <w:rPr>
-          <w:rFonts w:ascii="Cambria" w:hAnsi="Cambria"/>
-          <w:b/>
-        </w:rPr>
-        <w:t>c. In the available on-line documents, can you determine the result of the vote (e.g., the motion passed)?  If so, where can this be found?</w:t>
-      </w:r>
-    </w:p>
-    <w:p>
-      <w:pPr>
-        <w:ind w:left="720"/>
-        <w:rPr>
-          <w:rFonts w:ascii="Cambria" w:hAnsi="Cambria"/>
-          <w:b/>
-        </w:rPr>
-      </w:pPr>
-    </w:p>
-    <w:p>
-      <w:pPr>
-        <w:ind w:left="720"/>
-        <w:rPr>
-          <w:rFonts w:ascii="Cambria" w:hAnsi="Cambria"/>
-        </w:rPr>
-      </w:pPr>
-      <w:r>
-        <w:rPr>
-          <w:rFonts w:ascii="Cambria" w:hAnsi="Cambria"/>
-        </w:rPr>
-        <w:t xml:space="preserve">Yes. The result of the vote is listed along with the Plenary Minutes. </w:t>
-      </w:r>
-    </w:p>
-    <w:p>
-      <w:pPr>
-        <w:rPr>
-          <w:rFonts w:ascii="Cambria" w:hAnsi="Cambria"/>
-          <w:b/>
-        </w:rPr>
-      </w:pPr>
-    </w:p>
-    <w:p>
-      <w:pPr>
-        <w:ind w:left="720"/>
-      </w:pPr>
-      <w:hyperlink r:id="rId27" w:history="1">
-        <w:r>
-          <w:rPr>
-            <w:rStyle w:val="Hyperlink"/>
-          </w:rPr>
-          <w:t>https://www.senat.cz/xqw/xervlet/pssenat/hlas?ke_dni=19.09.2019&amp;O=12</w:t>
-        </w:r>
-      </w:hyperlink>
-    </w:p>
-    <w:p>
-      <w:pPr>
-        <w:ind w:left="720"/>
-        <w:rPr>
-          <w:rFonts w:ascii="Cambria" w:hAnsi="Cambria"/>
-          <w:b/>
-        </w:rPr>
-      </w:pPr>
-    </w:p>
-    <w:p>
-      <w:pPr>
-        <w:ind w:left="720"/>
-        <w:rPr>
-          <w:rFonts w:ascii="Cambria" w:hAnsi="Cambria"/>
-        </w:rPr>
-      </w:pPr>
-    </w:p>
-    <w:p>
-      <w:pPr>
-        <w:ind w:left="720"/>
-        <w:rPr>
-          <w:rFonts w:ascii="Cambria" w:hAnsi="Cambria"/>
-          <w:b/>
-        </w:rPr>
-      </w:pPr>
-      <w:r>
-        <w:rPr>
-          <w:rFonts w:ascii="Cambria" w:hAnsi="Cambria"/>
-          <w:b/>
-        </w:rPr>
-        <w:t xml:space="preserve">d. In the available on-line documents, can you determine the method (electronic, raising of hands, </w:t>
-      </w:r>
-      <w:proofErr w:type="gramStart"/>
-      <w:r>
-        <w:rPr>
-          <w:rFonts w:ascii="Cambria" w:hAnsi="Cambria"/>
-          <w:b/>
-        </w:rPr>
-        <w:t>etc..</w:t>
-      </w:r>
-      <w:proofErr w:type="gramEnd"/>
-      <w:r>
-        <w:rPr>
-          <w:rFonts w:ascii="Cambria" w:hAnsi="Cambria"/>
-          <w:b/>
-        </w:rPr>
-        <w:t>)  of the vote?  If so, where can this be found?</w:t>
-      </w:r>
-    </w:p>
-    <w:p>
-      <w:pPr>
-        <w:ind w:left="720"/>
-        <w:rPr>
-          <w:rFonts w:ascii="Cambria" w:hAnsi="Cambria"/>
-        </w:rPr>
-      </w:pPr>
-    </w:p>
-    <w:p>
-      <w:pPr>
-        <w:ind w:left="720"/>
-        <w:rPr>
-          <w:rFonts w:ascii="Cambria" w:hAnsi="Cambria"/>
-        </w:rPr>
-      </w:pPr>
-      <w:r>
-        <w:rPr>
-          <w:rFonts w:ascii="Cambria" w:hAnsi="Cambria"/>
-        </w:rPr>
-        <w:t xml:space="preserve">The standing rules of the Senate states that electronic voting, calling of names, roll-call vote by ballot, and secret voting are all valid method. However, most voting results on the website have the individual legislator voting record. We may assume that most voting is taken by roll-call. </w:t>
-      </w:r>
-    </w:p>
-    <w:p>
-      <w:pPr>
-        <w:ind w:left="720"/>
-        <w:rPr>
-          <w:rFonts w:ascii="Cambria" w:hAnsi="Cambria"/>
-        </w:rPr>
-      </w:pPr>
-    </w:p>
-    <w:p>
-      <w:pPr>
-        <w:ind w:left="720"/>
-      </w:pPr>
-      <w:hyperlink r:id="rId28" w:history="1">
-        <w:r>
-          <w:rPr>
-            <w:rStyle w:val="Hyperlink"/>
-          </w:rPr>
-          <w:t>https://www.senat.cz/xqw/xervlet/pssenat/hlas?ke_dni=19.09.2019&amp;O=12</w:t>
-        </w:r>
-      </w:hyperlink>
-    </w:p>
-    <w:p>
-      <w:pPr>
-        <w:ind w:left="720"/>
-        <w:rPr>
-          <w:rFonts w:ascii="Cambria" w:hAnsi="Cambria"/>
-        </w:rPr>
-      </w:pPr>
-    </w:p>
-    <w:p>
-      <w:pPr>
-        <w:ind w:left="720"/>
-        <w:rPr>
-          <w:rFonts w:ascii="Cambria" w:hAnsi="Cambria"/>
-        </w:rPr>
-      </w:pPr>
-    </w:p>
-    <w:p>
-      <w:pPr>
-        <w:ind w:left="720"/>
-        <w:rPr>
-          <w:rFonts w:ascii="Cambria" w:hAnsi="Cambria"/>
-          <w:b/>
-        </w:rPr>
-      </w:pPr>
-      <w:r>
-        <w:rPr>
-          <w:rFonts w:ascii="Cambria" w:hAnsi="Cambria"/>
-          <w:b/>
-        </w:rPr>
-        <w:t xml:space="preserve">e. In the available on-line documents, can you determine the breakdown </w:t>
-      </w:r>
-      <w:r>
-        <w:rPr>
-          <w:rFonts w:ascii="Cambria" w:hAnsi="Cambria"/>
-          <w:b/>
-        </w:rPr>
-        <w:t xml:space="preserve">of the vote outcome </w:t>
-      </w:r>
-      <w:r>
-        <w:rPr>
-          <w:rFonts w:ascii="Cambria" w:hAnsi="Cambria"/>
-          <w:b/>
-        </w:rPr>
-        <w:t>(e.g., yes/no/abstain) in the aggr</w:t>
-      </w:r>
-      <w:r>
-        <w:rPr>
-          <w:rFonts w:ascii="Cambria" w:hAnsi="Cambria"/>
-          <w:b/>
-        </w:rPr>
-        <w:t xml:space="preserve">egate? If so, where can this be </w:t>
-      </w:r>
-      <w:r>
-        <w:rPr>
-          <w:rFonts w:ascii="Cambria" w:hAnsi="Cambria"/>
-          <w:b/>
-        </w:rPr>
-        <w:t xml:space="preserve">found?  </w:t>
-      </w:r>
-    </w:p>
-    <w:p>
-      <w:pPr>
-        <w:pStyle w:val="NormalWeb"/>
-        <w:ind w:left="720"/>
-        <w:rPr>
-          <w:rFonts w:ascii="Cambria" w:hAnsi="Cambria"/>
-        </w:rPr>
-      </w:pPr>
-      <w:r>
-        <w:rPr>
-          <w:rFonts w:ascii="Cambria" w:hAnsi="Cambria"/>
-        </w:rPr>
-        <w:t xml:space="preserve">Yes. We can determine the vote outcome and the breakdown of vote at level of individual legislator. </w:t>
-      </w:r>
-    </w:p>
-    <w:p>
-      <w:pPr>
-        <w:ind w:left="720"/>
-      </w:pPr>
-      <w:hyperlink r:id="rId29" w:history="1">
-        <w:r>
-          <w:rPr>
-            <w:rStyle w:val="Hyperlink"/>
-          </w:rPr>
-          <w:t>https://www.senat.cz/xqw/xervlet/pssenat/hlas?ke_dni=19.09.2019&amp;O=12</w:t>
-        </w:r>
-      </w:hyperlink>
-    </w:p>
-    <w:p>
-      <w:pPr>
-        <w:ind w:left="720"/>
-        <w:rPr>
-          <w:rFonts w:ascii="Cambria" w:hAnsi="Cambria"/>
-        </w:rPr>
-      </w:pPr>
-    </w:p>
-    <w:p>
-      <w:pPr>
-        <w:ind w:left="720"/>
-        <w:rPr>
-          <w:rFonts w:ascii="Cambria" w:hAnsi="Cambria"/>
-        </w:rPr>
-      </w:pPr>
-    </w:p>
-    <w:p>
-      <w:pPr>
-        <w:ind w:left="720"/>
-        <w:rPr>
-          <w:rFonts w:ascii="Cambria" w:hAnsi="Cambria"/>
-          <w:b/>
-        </w:rPr>
-      </w:pPr>
-      <w:r>
-        <w:rPr>
-          <w:rFonts w:ascii="Cambria" w:hAnsi="Cambria"/>
-          <w:b/>
-        </w:rPr>
-        <w:t>f. In the available on-line documents, can you determine whether there were any arguments documented during the vote (</w:t>
-      </w:r>
-      <w:proofErr w:type="gramStart"/>
-      <w:r>
-        <w:rPr>
-          <w:rFonts w:ascii="Cambria" w:hAnsi="Cambria"/>
-          <w:b/>
-        </w:rPr>
-        <w:t>e.g. ,</w:t>
-      </w:r>
-      <w:proofErr w:type="gramEnd"/>
-      <w:r>
-        <w:rPr>
-          <w:rFonts w:ascii="Cambria" w:hAnsi="Cambria"/>
-          <w:b/>
-        </w:rPr>
-        <w:t xml:space="preserve"> a protest over procedure)?  If so, where can this be found?</w:t>
-      </w:r>
-    </w:p>
-    <w:p>
-      <w:pPr>
-        <w:ind w:left="720"/>
-        <w:rPr>
-          <w:rFonts w:ascii="Cambria" w:hAnsi="Cambria"/>
-          <w:b/>
-        </w:rPr>
-      </w:pPr>
-    </w:p>
-    <w:p>
-      <w:pPr>
-        <w:ind w:left="720"/>
-        <w:rPr>
-          <w:rFonts w:ascii="Cambria" w:hAnsi="Cambria"/>
-        </w:rPr>
-      </w:pPr>
-      <w:r>
-        <w:rPr>
-          <w:rFonts w:ascii="Cambria" w:hAnsi="Cambria"/>
-        </w:rPr>
-        <w:t xml:space="preserve">All speeches, arguments, and quick remarks delivered on the floor should be recorded in </w:t>
-      </w:r>
-      <w:r>
-        <w:rPr>
-          <w:rFonts w:ascii="Cambria" w:hAnsi="Cambria"/>
-        </w:rPr>
-        <w:t>Stenographic Records</w:t>
-      </w:r>
-      <w:r>
-        <w:rPr>
-          <w:rFonts w:ascii="Cambria" w:hAnsi="Cambria"/>
-        </w:rPr>
-        <w:t>.</w:t>
-      </w:r>
-    </w:p>
-    <w:p>
-      <w:pPr>
-        <w:ind w:left="720"/>
-        <w:rPr>
-          <w:rFonts w:ascii="Cambria" w:hAnsi="Cambria"/>
-        </w:rPr>
-      </w:pPr>
-    </w:p>
-    <w:p>
-      <w:pPr>
-        <w:ind w:left="720"/>
-      </w:pPr>
-      <w:hyperlink r:id="rId30" w:history="1">
         <w:r>
           <w:rPr>
             <w:rStyle w:val="Hyperlink"/>
@@ -5818,6 +5214,574 @@
           <w:t>http://public.psp.cz/eknih/2017ps/tesnopis/index.htm</w:t>
         </w:r>
       </w:hyperlink>
+    </w:p>
+    <w:p/>
+    <w:p>
+      <w:pPr>
+        <w:rPr>
+          <w:rFonts w:ascii="Cambria" w:hAnsi="Cambria"/>
+        </w:rPr>
+      </w:pPr>
+      <w:r>
+        <w:rPr>
+          <w:rFonts w:ascii="Cambria" w:hAnsi="Cambria"/>
+        </w:rPr>
+        <w:tab/>
+      </w:r>
+    </w:p>
+    <w:p>
+      <w:pPr>
+        <w:rPr>
+          <w:rFonts w:ascii="Cambria" w:hAnsi="Cambria"/>
+        </w:rPr>
+      </w:pPr>
+      <w:r>
+        <w:rPr>
+          <w:rFonts w:ascii="Cambria" w:hAnsi="Cambria"/>
+        </w:rPr>
+        <w:t>2. Indication votes:</w:t>
+      </w:r>
+    </w:p>
+    <w:p>
+      <w:pPr>
+        <w:ind w:left="720"/>
+        <w:rPr>
+          <w:rFonts w:ascii="Cambria" w:hAnsi="Cambria"/>
+          <w:b/>
+        </w:rPr>
+      </w:pPr>
+      <w:r>
+        <w:rPr>
+          <w:rFonts w:ascii="Cambria" w:hAnsi="Cambria"/>
+          <w:b/>
+        </w:rPr>
+        <w:t>a. In the available on-line documents, can you determine the subject of the vote?  If so, where can this be found?</w:t>
+      </w:r>
+    </w:p>
+    <w:p>
+      <w:pPr>
+        <w:ind w:left="720"/>
+        <w:rPr>
+          <w:rFonts w:ascii="Cambria" w:hAnsi="Cambria"/>
+        </w:rPr>
+      </w:pPr>
+    </w:p>
+    <w:p>
+      <w:pPr>
+        <w:ind w:left="720"/>
+        <w:rPr>
+          <w:rFonts w:ascii="Cambria" w:hAnsi="Cambria"/>
+        </w:rPr>
+      </w:pPr>
+      <w:r>
+        <w:rPr>
+          <w:rFonts w:ascii="Cambria" w:hAnsi="Cambria"/>
+        </w:rPr>
+        <w:t>The</w:t>
+      </w:r>
+      <w:r>
+        <w:rPr>
+          <w:rFonts w:ascii="Cambria" w:hAnsi="Cambria"/>
+        </w:rPr>
+        <w:t xml:space="preserve"> procedural types and subjects of the vote are recorded along with the results in the voting records.</w:t>
+      </w:r>
+      <w:r>
+        <w:rPr>
+          <w:rFonts w:ascii="Cambria" w:hAnsi="Cambria"/>
+        </w:rPr>
+        <w:t xml:space="preserve"> According to my review, most voting is administrated by roll-call vote.</w:t>
+      </w:r>
+    </w:p>
+    <w:p>
+      <w:pPr>
+        <w:ind w:left="720"/>
+        <w:rPr>
+          <w:rFonts w:ascii="Cambria" w:hAnsi="Cambria"/>
+          <w:b/>
+        </w:rPr>
+      </w:pPr>
+    </w:p>
+    <w:p>
+      <w:pPr>
+        <w:ind w:left="720"/>
+      </w:pPr>
+      <w:r>
+        <w:rPr>
+          <w:b/>
+        </w:rPr>
+        <w:lastRenderedPageBreak/>
+        <w:t>URL:</w:t>
+      </w:r>
+      <w:r>
+        <w:t xml:space="preserve"> </w:t>
+      </w:r>
+      <w:hyperlink r:id="rId26" w:history="1">
+        <w:r>
+          <w:rPr>
+            <w:rStyle w:val="Hyperlink"/>
+          </w:rPr>
+          <w:t>http://public.psp.cz/en/sqw/hlasovani.sqw</w:t>
+        </w:r>
+      </w:hyperlink>
+    </w:p>
+    <w:p>
+      <w:pPr>
+        <w:ind w:left="720"/>
+        <w:rPr>
+          <w:rFonts w:ascii="Cambria" w:hAnsi="Cambria"/>
+        </w:rPr>
+      </w:pPr>
+    </w:p>
+    <w:p>
+      <w:pPr>
+        <w:ind w:left="720"/>
+        <w:rPr>
+          <w:rFonts w:ascii="Cambria" w:hAnsi="Cambria"/>
+          <w:b/>
+        </w:rPr>
+      </w:pPr>
+      <w:r>
+        <w:rPr>
+          <w:rFonts w:ascii="Cambria" w:hAnsi="Cambria"/>
+          <w:b/>
+        </w:rPr>
+        <w:t>b. In the available on-line documents, can you determine the procedural type (motion/agenda/article of a bill/amendment/</w:t>
+      </w:r>
+      <w:proofErr w:type="spellStart"/>
+      <w:r>
+        <w:rPr>
+          <w:rFonts w:ascii="Cambria" w:hAnsi="Cambria"/>
+          <w:b/>
+        </w:rPr>
+        <w:t>etc</w:t>
+      </w:r>
+      <w:proofErr w:type="spellEnd"/>
+      <w:r>
+        <w:rPr>
+          <w:rFonts w:ascii="Cambria" w:hAnsi="Cambria"/>
+          <w:b/>
+        </w:rPr>
+        <w:t>…) of the vote?  If so, where can this be found?</w:t>
+      </w:r>
+    </w:p>
+    <w:p>
+      <w:pPr>
+        <w:ind w:left="720"/>
+        <w:rPr>
+          <w:rFonts w:ascii="Cambria" w:hAnsi="Cambria"/>
+          <w:b/>
+        </w:rPr>
+      </w:pPr>
+    </w:p>
+    <w:p>
+      <w:pPr>
+        <w:ind w:left="720"/>
+        <w:rPr>
+          <w:rFonts w:ascii="Cambria" w:hAnsi="Cambria"/>
+        </w:rPr>
+      </w:pPr>
+      <w:r>
+        <w:rPr>
+          <w:rFonts w:ascii="Cambria" w:hAnsi="Cambria"/>
+        </w:rPr>
+        <w:t>The</w:t>
+      </w:r>
+      <w:r>
+        <w:rPr>
+          <w:rFonts w:ascii="Cambria" w:hAnsi="Cambria"/>
+        </w:rPr>
+        <w:t xml:space="preserve"> procedural types and subjects of the vote are recorded along with the results in the voting records.</w:t>
+      </w:r>
+    </w:p>
+    <w:p>
+      <w:pPr>
+        <w:ind w:left="720"/>
+        <w:rPr>
+          <w:rFonts w:ascii="Cambria" w:hAnsi="Cambria"/>
+          <w:b/>
+        </w:rPr>
+      </w:pPr>
+    </w:p>
+    <w:p>
+      <w:pPr>
+        <w:ind w:left="720"/>
+      </w:pPr>
+      <w:r>
+        <w:rPr>
+          <w:b/>
+        </w:rPr>
+        <w:t>URL:</w:t>
+      </w:r>
+      <w:r>
+        <w:t xml:space="preserve"> </w:t>
+      </w:r>
+      <w:hyperlink r:id="rId27" w:history="1">
+        <w:r>
+          <w:rPr>
+            <w:rStyle w:val="Hyperlink"/>
+          </w:rPr>
+          <w:t>http://public.psp.cz/en/sqw/hlasovani.sqw</w:t>
+        </w:r>
+      </w:hyperlink>
+    </w:p>
+    <w:p>
+      <w:pPr>
+        <w:ind w:left="720"/>
+        <w:rPr>
+          <w:rFonts w:ascii="Cambria" w:hAnsi="Cambria"/>
+        </w:rPr>
+      </w:pPr>
+    </w:p>
+    <w:p>
+      <w:pPr>
+        <w:ind w:left="720"/>
+        <w:rPr>
+          <w:rFonts w:ascii="Cambria" w:hAnsi="Cambria"/>
+          <w:b/>
+        </w:rPr>
+      </w:pPr>
+      <w:r>
+        <w:rPr>
+          <w:rFonts w:ascii="Cambria" w:hAnsi="Cambria"/>
+          <w:b/>
+        </w:rPr>
+        <w:t>c. In the available on-line documents, can you determine the result of the vote (e.g., the motion passed)?  If so, where can this be found?</w:t>
+      </w:r>
+    </w:p>
+    <w:p>
+      <w:pPr>
+        <w:ind w:left="720"/>
+        <w:rPr>
+          <w:rFonts w:ascii="Cambria" w:hAnsi="Cambria"/>
+          <w:b/>
+        </w:rPr>
+      </w:pPr>
+    </w:p>
+    <w:p>
+      <w:pPr>
+        <w:ind w:left="720"/>
+        <w:rPr>
+          <w:rFonts w:ascii="Cambria" w:hAnsi="Cambria"/>
+        </w:rPr>
+      </w:pPr>
+      <w:r>
+        <w:rPr>
+          <w:rFonts w:ascii="Cambria" w:hAnsi="Cambria"/>
+        </w:rPr>
+        <w:t xml:space="preserve">Yes. The result of the vote is listed along with other voting information. </w:t>
+      </w:r>
+    </w:p>
+    <w:p>
+      <w:pPr>
+        <w:rPr>
+          <w:rFonts w:ascii="Cambria" w:hAnsi="Cambria"/>
+          <w:b/>
+        </w:rPr>
+      </w:pPr>
+    </w:p>
+    <w:p>
+      <w:pPr>
+        <w:ind w:left="720"/>
+        <w:rPr>
+          <w:color w:val="0000FF"/>
+          <w:u w:val="single"/>
+        </w:rPr>
+      </w:pPr>
+      <w:hyperlink r:id="rId28" w:history="1">
+        <w:r>
+          <w:rPr>
+            <w:color w:val="0000FF"/>
+            <w:u w:val="single"/>
+          </w:rPr>
+          <w:t>http://public.psp.cz/en/sqw/hlasovani.sqw</w:t>
+        </w:r>
+      </w:hyperlink>
+    </w:p>
+    <w:p>
+      <w:pPr>
+        <w:ind w:left="720"/>
+      </w:pPr>
+    </w:p>
+    <w:p>
+      <w:pPr>
+        <w:ind w:left="720"/>
+        <w:rPr>
+          <w:rFonts w:ascii="Cambria" w:hAnsi="Cambria"/>
+        </w:rPr>
+      </w:pPr>
+      <w:r>
+        <w:rPr>
+          <w:rFonts w:ascii="Cambria" w:hAnsi="Cambria"/>
+        </w:rPr>
+        <w:t>(* In the vote webpage, you can select on the number of meeting or the date of the meeting. After selecting the appropriate time frame, a table with all voting information will pop up. If you want to check the vote of each individual legislator, you need to click ‘HL’ (Č. hl.) column)</w:t>
+      </w:r>
+    </w:p>
+    <w:p>
+      <w:pPr>
+        <w:ind w:left="720"/>
+        <w:rPr>
+          <w:rFonts w:ascii="Cambria" w:hAnsi="Cambria"/>
+          <w:b/>
+        </w:rPr>
+      </w:pPr>
+    </w:p>
+    <w:p>
+      <w:pPr>
+        <w:ind w:left="720"/>
+        <w:rPr>
+          <w:rFonts w:ascii="Cambria" w:hAnsi="Cambria"/>
+        </w:rPr>
+      </w:pPr>
+    </w:p>
+    <w:p>
+      <w:pPr>
+        <w:ind w:left="720"/>
+        <w:rPr>
+          <w:rFonts w:ascii="Cambria" w:hAnsi="Cambria"/>
+          <w:b/>
+        </w:rPr>
+      </w:pPr>
+      <w:r>
+        <w:rPr>
+          <w:rFonts w:ascii="Cambria" w:hAnsi="Cambria"/>
+          <w:b/>
+        </w:rPr>
+        <w:t>d. In the available on-line documents, can you determine the method (electronic, raising of hands, etc..)  of the vote?  If so, where can this be found?</w:t>
+      </w:r>
+    </w:p>
+    <w:p>
+      <w:pPr>
+        <w:ind w:left="720"/>
+        <w:rPr>
+          <w:rFonts w:ascii="Cambria" w:hAnsi="Cambria"/>
+        </w:rPr>
+      </w:pPr>
+    </w:p>
+    <w:p>
+      <w:pPr>
+        <w:ind w:left="720"/>
+        <w:rPr>
+          <w:rFonts w:ascii="Cambria" w:hAnsi="Cambria"/>
+        </w:rPr>
+      </w:pPr>
+      <w:r>
+        <w:rPr>
+          <w:rFonts w:ascii="Cambria" w:hAnsi="Cambria"/>
+        </w:rPr>
+        <w:t xml:space="preserve">The standing rules of the Senate states that electronic voting, calling of names, roll-call vote by ballot, and secret voting are all valid methods. However, most voting results have the individual legislator voting records. So, we may assume that most voting is taken in the form of roll-call. </w:t>
+      </w:r>
+    </w:p>
+    <w:p>
+      <w:pPr>
+        <w:ind w:left="720"/>
+        <w:rPr>
+          <w:rFonts w:ascii="Cambria" w:hAnsi="Cambria"/>
+        </w:rPr>
+      </w:pPr>
+    </w:p>
+    <w:p>
+      <w:pPr>
+        <w:ind w:left="720"/>
+        <w:rPr>
+          <w:rFonts w:ascii="Cambria" w:hAnsi="Cambria"/>
+        </w:rPr>
+      </w:pPr>
+      <w:r>
+        <w:rPr>
+          <w:rFonts w:ascii="Cambria" w:hAnsi="Cambria"/>
+        </w:rPr>
+        <w:t>*Methods of the vote didn’t clearly indicate in the stenographic records. However, all legislators’ voting records are included.</w:t>
+      </w:r>
+    </w:p>
+    <w:p>
+      <w:pPr>
+        <w:ind w:left="720"/>
+        <w:rPr>
+          <w:rFonts w:ascii="Cambria" w:hAnsi="Cambria"/>
+        </w:rPr>
+      </w:pPr>
+    </w:p>
+    <w:p>
+      <w:pPr>
+        <w:ind w:left="720"/>
+      </w:pPr>
+      <w:hyperlink r:id="rId29" w:history="1">
+        <w:r>
+          <w:rPr>
+            <w:rStyle w:val="Hyperlink"/>
+          </w:rPr>
+          <w:t>http://public.psp.cz/eknih/2017ps/stenprot/index.htm</w:t>
+        </w:r>
+      </w:hyperlink>
+    </w:p>
+    <w:p>
+      <w:pPr>
+        <w:ind w:left="720"/>
+        <w:rPr>
+          <w:rFonts w:ascii="Cambria" w:hAnsi="Cambria"/>
+        </w:rPr>
+      </w:pPr>
+    </w:p>
+    <w:p>
+      <w:pPr>
+        <w:ind w:left="720"/>
+        <w:rPr>
+          <w:rFonts w:ascii="Cambria" w:hAnsi="Cambria"/>
+        </w:rPr>
+      </w:pPr>
+    </w:p>
+    <w:p>
+      <w:pPr>
+        <w:ind w:left="720"/>
+        <w:rPr>
+          <w:rFonts w:ascii="Cambria" w:hAnsi="Cambria"/>
+          <w:b/>
+        </w:rPr>
+      </w:pPr>
+      <w:r>
+        <w:rPr>
+          <w:rFonts w:ascii="Cambria" w:hAnsi="Cambria"/>
+          <w:b/>
+        </w:rPr>
+        <w:t xml:space="preserve">e. In the available on-line documents, can you determine the breakdown </w:t>
+      </w:r>
+      <w:r>
+        <w:rPr>
+          <w:rFonts w:ascii="Cambria" w:hAnsi="Cambria"/>
+          <w:b/>
+        </w:rPr>
+        <w:t xml:space="preserve">of the vote outcome </w:t>
+      </w:r>
+      <w:r>
+        <w:rPr>
+          <w:rFonts w:ascii="Cambria" w:hAnsi="Cambria"/>
+          <w:b/>
+        </w:rPr>
+        <w:t>(e.g., yes/no/abstain) in the aggr</w:t>
+      </w:r>
+      <w:r>
+        <w:rPr>
+          <w:rFonts w:ascii="Cambria" w:hAnsi="Cambria"/>
+          <w:b/>
+        </w:rPr>
+        <w:t xml:space="preserve">egate? If so, where can this be </w:t>
+      </w:r>
+      <w:r>
+        <w:rPr>
+          <w:rFonts w:ascii="Cambria" w:hAnsi="Cambria"/>
+          <w:b/>
+        </w:rPr>
+        <w:t xml:space="preserve">found?  </w:t>
+      </w:r>
+    </w:p>
+    <w:p>
+      <w:pPr>
+        <w:pStyle w:val="NormalWeb"/>
+        <w:ind w:left="720"/>
+        <w:rPr>
+          <w:rFonts w:ascii="Cambria" w:hAnsi="Cambria"/>
+        </w:rPr>
+      </w:pPr>
+      <w:r>
+        <w:rPr>
+          <w:rFonts w:ascii="Cambria" w:hAnsi="Cambria"/>
+        </w:rPr>
+        <w:t xml:space="preserve">Yes. We can determine the vote outcome and the breakdown of vote at level of individual legislator. </w:t>
+      </w:r>
+    </w:p>
+    <w:p>
+      <w:pPr>
+        <w:ind w:left="720"/>
+      </w:pPr>
+      <w:hyperlink r:id="rId30" w:history="1">
+        <w:r>
+          <w:rPr>
+            <w:color w:val="0000FF"/>
+            <w:u w:val="single"/>
+          </w:rPr>
+          <w:t>http://public.psp.cz/sqw/hlasovani.sqw</w:t>
+        </w:r>
+      </w:hyperlink>
+    </w:p>
+    <w:p>
+      <w:pPr>
+        <w:ind w:left="720"/>
+        <w:rPr>
+          <w:rFonts w:ascii="Cambria" w:hAnsi="Cambria"/>
+        </w:rPr>
+      </w:pPr>
+    </w:p>
+    <w:p>
+      <w:pPr>
+        <w:ind w:left="720"/>
+        <w:rPr>
+          <w:rFonts w:ascii="Cambria" w:hAnsi="Cambria"/>
+        </w:rPr>
+      </w:pPr>
+    </w:p>
+    <w:p>
+      <w:pPr>
+        <w:ind w:left="720"/>
+        <w:rPr>
+          <w:rFonts w:ascii="Cambria" w:hAnsi="Cambria"/>
+          <w:b/>
+        </w:rPr>
+      </w:pPr>
+      <w:r>
+        <w:rPr>
+          <w:rFonts w:ascii="Cambria" w:hAnsi="Cambria"/>
+          <w:b/>
+        </w:rPr>
+        <w:t>f. In the available on-line documents, can you determine whether there were any arguments documented during the vote (e.g. , a protest over procedure)?  If so, where can this be found?</w:t>
+      </w:r>
+    </w:p>
+    <w:p>
+      <w:pPr>
+        <w:ind w:left="720"/>
+        <w:rPr>
+          <w:rFonts w:ascii="Cambria" w:hAnsi="Cambria"/>
+          <w:b/>
+        </w:rPr>
+      </w:pPr>
+    </w:p>
+    <w:p>
+      <w:pPr>
+        <w:ind w:left="720"/>
+        <w:rPr>
+          <w:rFonts w:ascii="Cambria" w:hAnsi="Cambria"/>
+        </w:rPr>
+      </w:pPr>
+      <w:r>
+        <w:rPr>
+          <w:rFonts w:ascii="Cambria" w:hAnsi="Cambria"/>
+        </w:rPr>
+        <w:t>All speeches, arguments, and quick remarks delivered on the floor should be recorded in Stenographic Records.</w:t>
+      </w:r>
+    </w:p>
+    <w:p>
+      <w:pPr>
+        <w:rPr>
+          <w:rFonts w:ascii="Cambria" w:hAnsi="Cambria"/>
+        </w:rPr>
+      </w:pPr>
+    </w:p>
+    <w:p>
+      <w:r>
+        <w:rPr>
+          <w:rFonts w:ascii="Cambria" w:hAnsi="Cambria"/>
+        </w:rPr>
+        <w:tab/>
+      </w:r>
+      <w:hyperlink r:id="rId31" w:history="1">
+        <w:r>
+          <w:rPr>
+            <w:rStyle w:val="Hyperlink"/>
+          </w:rPr>
+          <w:t>http://public.psp.cz/eknih/2017ps/tesnopis/index.htm</w:t>
+        </w:r>
+      </w:hyperlink>
+      <w:bookmarkStart w:id="0" w:name="_GoBack"/>
+      <w:bookmarkEnd w:id="0"/>
     </w:p>
     <w:p>
       <w:pPr>

</xml_diff>